<commit_message>
cambios y edit en dashboard y panel docente
</commit_message>
<xml_diff>
--- a/app/Docs/Templates/Unidades/plantilla_horizontal.docx
+++ b/app/Docs/Templates/Unidades/plantilla_horizontal.docx
@@ -1208,6 +1208,203 @@
           <w:sz w:val="22"/>
           <w:szCs w:val="22"/>
         </w:rPr>
+        <w:t>SECUENCIAS DE SESIONES</w:t>
+      </w:r>
+    </w:p>
+    <w:tbl>
+      <w:tblPr>
+        <w:tblStyle w:val="Tablaconcuadrcula6concolores-nfasis4"/>
+        <w:tblW w:w="0" w:type="auto"/>
+        <w:tblLook w:val="04A0" w:firstRow="1" w:lastRow="0" w:firstColumn="1" w:lastColumn="0" w:noHBand="0" w:noVBand="1"/>
+      </w:tblPr>
+      <w:tblGrid>
+        <w:gridCol w:w="7118"/>
+        <w:gridCol w:w="7118"/>
+      </w:tblGrid>
+      <w:tr>
+        <w:trPr>
+          <w:cnfStyle w:val="100000000000" w:firstRow="1" w:lastRow="0" w:firstColumn="0" w:lastColumn="0" w:oddVBand="0" w:evenVBand="0" w:oddHBand="0" w:evenHBand="0" w:firstRowFirstColumn="0" w:firstRowLastColumn="0" w:lastRowFirstColumn="0" w:lastRowLastColumn="0"/>
+          <w:trHeight w:val="557"/>
+        </w:trPr>
+        <w:tc>
+          <w:tcPr>
+            <w:cnfStyle w:val="001000000000" w:firstRow="0" w:lastRow="0" w:firstColumn="1" w:lastColumn="0" w:oddVBand="0" w:evenVBand="0" w:oddHBand="0" w:evenHBand="0" w:firstRowFirstColumn="0" w:firstRowLastColumn="0" w:lastRowFirstColumn="0" w:lastRowLastColumn="0"/>
+            <w:tcW w:w="7118" w:type="dxa"/>
+            <w:vAlign w:val="center"/>
+          </w:tcPr>
+          <w:p>
+            <w:pPr>
+              <w:pStyle w:val="Prrafodelista"/>
+              <w:spacing w:line="360" w:lineRule="auto"/>
+              <w:ind w:left="0" w:right="-1"/>
+              <w:jc w:val="center"/>
+              <w:rPr>
+                <w:rFonts w:ascii="Times New Roman" w:hAnsi="Times New Roman" w:cs="Times New Roman"/>
+                <w:color w:val="0F9ED5" w:themeColor="accent4"/>
+                <w:sz w:val="22"/>
+                <w:szCs w:val="22"/>
+              </w:rPr>
+            </w:pPr>
+            <w:r>
+              <w:rPr>
+                <w:rFonts w:ascii="Times New Roman" w:hAnsi="Times New Roman" w:cs="Times New Roman"/>
+                <w:color w:val="auto"/>
+                <w:sz w:val="22"/>
+                <w:szCs w:val="22"/>
+              </w:rPr>
+              <w:t>FECHA</w:t>
+            </w:r>
+          </w:p>
+        </w:tc>
+        <w:tc>
+          <w:tcPr>
+            <w:tcW w:w="7118" w:type="dxa"/>
+            <w:vAlign w:val="center"/>
+          </w:tcPr>
+          <w:p>
+            <w:pPr>
+              <w:pStyle w:val="Prrafodelista"/>
+              <w:spacing w:line="360" w:lineRule="auto"/>
+              <w:ind w:left="0" w:right="-1"/>
+              <w:jc w:val="center"/>
+              <w:cnfStyle w:val="100000000000" w:firstRow="1" w:lastRow="0" w:firstColumn="0" w:lastColumn="0" w:oddVBand="0" w:evenVBand="0" w:oddHBand="0" w:evenHBand="0" w:firstRowFirstColumn="0" w:firstRowLastColumn="0" w:lastRowFirstColumn="0" w:lastRowLastColumn="0"/>
+              <w:rPr>
+                <w:rFonts w:ascii="Times New Roman" w:hAnsi="Times New Roman" w:cs="Times New Roman"/>
+                <w:color w:val="auto"/>
+                <w:sz w:val="22"/>
+                <w:szCs w:val="22"/>
+              </w:rPr>
+            </w:pPr>
+            <w:r>
+              <w:rPr>
+                <w:rFonts w:ascii="Times New Roman" w:hAnsi="Times New Roman" w:cs="Times New Roman"/>
+                <w:color w:val="auto"/>
+                <w:sz w:val="22"/>
+                <w:szCs w:val="22"/>
+              </w:rPr>
+              <w:t>$</w:t>
+            </w:r>
+            <w:r>
+              <w:rPr>
+                <w:rFonts w:ascii="Times New Roman" w:hAnsi="Times New Roman" w:cs="Times New Roman"/>
+                <w:color w:val="auto"/>
+                <w:sz w:val="22"/>
+                <w:szCs w:val="22"/>
+              </w:rPr>
+              <w:t>{</w:t>
+            </w:r>
+            <w:r>
+              <w:rPr>
+                <w:rFonts w:ascii="Times New Roman" w:hAnsi="Times New Roman" w:cs="Times New Roman"/>
+                <w:color w:val="auto"/>
+                <w:sz w:val="22"/>
+                <w:szCs w:val="22"/>
+              </w:rPr>
+              <w:t>SESION</w:t>
+            </w:r>
+            <w:r>
+              <w:rPr>
+                <w:rFonts w:ascii="Times New Roman" w:hAnsi="Times New Roman" w:cs="Times New Roman"/>
+                <w:color w:val="auto"/>
+                <w:sz w:val="22"/>
+                <w:szCs w:val="22"/>
+              </w:rPr>
+              <w:t>}</w:t>
+            </w:r>
+          </w:p>
+        </w:tc>
+      </w:tr>
+      <w:tr>
+        <w:trPr>
+          <w:cnfStyle w:val="000000100000" w:firstRow="0" w:lastRow="0" w:firstColumn="0" w:lastColumn="0" w:oddVBand="0" w:evenVBand="0" w:oddHBand="1" w:evenHBand="0" w:firstRowFirstColumn="0" w:firstRowLastColumn="0" w:lastRowFirstColumn="0" w:lastRowLastColumn="0"/>
+          <w:trHeight w:val="557"/>
+        </w:trPr>
+        <w:tc>
+          <w:tcPr>
+            <w:cnfStyle w:val="001000000000" w:firstRow="0" w:lastRow="0" w:firstColumn="1" w:lastColumn="0" w:oddVBand="0" w:evenVBand="0" w:oddHBand="0" w:evenHBand="0" w:firstRowFirstColumn="0" w:firstRowLastColumn="0" w:lastRowFirstColumn="0" w:lastRowLastColumn="0"/>
+            <w:tcW w:w="7118" w:type="dxa"/>
+          </w:tcPr>
+          <w:p>
+            <w:pPr>
+              <w:pStyle w:val="Prrafodelista"/>
+              <w:spacing w:line="360" w:lineRule="auto"/>
+              <w:ind w:left="0" w:right="-1"/>
+              <w:rPr>
+                <w:rFonts w:ascii="Times New Roman" w:hAnsi="Times New Roman" w:cs="Times New Roman"/>
+                <w:b w:val="0"/>
+                <w:bCs w:val="0"/>
+                <w:color w:val="0F9ED5" w:themeColor="accent4"/>
+                <w:sz w:val="22"/>
+                <w:szCs w:val="22"/>
+              </w:rPr>
+            </w:pPr>
+          </w:p>
+        </w:tc>
+        <w:tc>
+          <w:tcPr>
+            <w:tcW w:w="7118" w:type="dxa"/>
+          </w:tcPr>
+          <w:p>
+            <w:pPr>
+              <w:pStyle w:val="Prrafodelista"/>
+              <w:spacing w:line="360" w:lineRule="auto"/>
+              <w:ind w:left="0" w:right="-1"/>
+              <w:cnfStyle w:val="000000100000" w:firstRow="0" w:lastRow="0" w:firstColumn="0" w:lastColumn="0" w:oddVBand="0" w:evenVBand="0" w:oddHBand="1" w:evenHBand="0" w:firstRowFirstColumn="0" w:firstRowLastColumn="0" w:lastRowFirstColumn="0" w:lastRowLastColumn="0"/>
+              <w:rPr>
+                <w:rFonts w:ascii="Times New Roman" w:hAnsi="Times New Roman" w:cs="Times New Roman"/>
+                <w:b/>
+                <w:bCs/>
+                <w:color w:val="0F9ED5" w:themeColor="accent4"/>
+                <w:sz w:val="22"/>
+                <w:szCs w:val="22"/>
+              </w:rPr>
+            </w:pPr>
+          </w:p>
+        </w:tc>
+      </w:tr>
+    </w:tbl>
+    <w:p>
+      <w:pPr>
+        <w:pStyle w:val="Prrafodelista"/>
+        <w:spacing w:line="360" w:lineRule="auto"/>
+        <w:ind w:left="0" w:right="-1"/>
+        <w:rPr>
+          <w:rFonts w:ascii="Times New Roman" w:hAnsi="Times New Roman" w:cs="Times New Roman"/>
+          <w:b/>
+          <w:bCs/>
+          <w:color w:val="0F9ED5" w:themeColor="accent4"/>
+          <w:sz w:val="22"/>
+          <w:szCs w:val="22"/>
+        </w:rPr>
+      </w:pPr>
+    </w:p>
+    <w:p>
+      <w:pPr>
+        <w:pStyle w:val="Prrafodelista"/>
+        <w:numPr>
+          <w:ilvl w:val="0"/>
+          <w:numId w:val="2"/>
+        </w:numPr>
+        <w:spacing w:line="360" w:lineRule="auto"/>
+        <w:ind w:left="0" w:right="-1" w:hanging="426"/>
+        <w:rPr>
+          <w:rFonts w:ascii="Times New Roman" w:hAnsi="Times New Roman" w:cs="Times New Roman"/>
+          <w:b/>
+          <w:bCs/>
+          <w:color w:val="0F9ED5" w:themeColor="accent4"/>
+          <w:sz w:val="22"/>
+          <w:szCs w:val="22"/>
+        </w:rPr>
+      </w:pPr>
+      <w:r>
+        <w:rPr>
+          <w:rFonts w:ascii="Times New Roman" w:hAnsi="Times New Roman" w:cs="Times New Roman"/>
+          <w:b/>
+          <w:bCs/>
+          <w:color w:val="0F9ED5" w:themeColor="accent4"/>
+          <w:sz w:val="22"/>
+          <w:szCs w:val="22"/>
+        </w:rPr>
         <w:t>MATERIALES B</w:t>
       </w:r>
       <w:r>
@@ -1416,7 +1613,7 @@
     </w:p>
     <w:p/>
     <w:sectPr>
-      <w:footerReference w:type="default" r:id="rId6"/>
+      <w:footerReference w:type="default" r:id="rId8"/>
       <w:pgSz w:w="16838" w:h="11906" w:orient="landscape"/>
       <w:pgMar w:top="851" w:right="851" w:bottom="1701" w:left="1417" w:header="708" w:footer="708" w:gutter="0"/>
       <w:pgBorders w:offsetFrom="page">
@@ -1430,6 +1627,31 @@
     </w:sectPr>
   </w:body>
 </w:document>
+</file>
+
+<file path=word/endnotes.xml><?xml version="1.0" encoding="utf-8"?>
+<w:endnotes xmlns:wpc="http://schemas.microsoft.com/office/word/2010/wordprocessingCanvas" xmlns:cx="http://schemas.microsoft.com/office/drawing/2014/chartex" xmlns:cx1="http://schemas.microsoft.com/office/drawing/2015/9/8/chartex" xmlns:cx2="http://schemas.microsoft.com/office/drawing/2015/10/21/chartex" xmlns:cx3="http://schemas.microsoft.com/office/drawing/2016/5/9/chartex" xmlns:cx4="http://schemas.microsoft.com/office/drawing/2016/5/10/chartex" xmlns:cx5="http://schemas.microsoft.com/office/drawing/2016/5/11/chartex" xmlns:cx6="http://schemas.microsoft.com/office/drawing/2016/5/12/chartex" xmlns:cx7="http://schemas.microsoft.com/office/drawing/2016/5/13/chartex" xmlns:cx8="http://schemas.microsoft.com/office/drawing/2016/5/14/chartex" xmlns:mc="http://schemas.openxmlformats.org/markup-compatibility/2006" xmlns:aink="http://schemas.microsoft.com/office/drawing/2016/ink" xmlns:am3d="http://schemas.microsoft.com/office/drawing/2017/model3d" xmlns:o="urn:schemas-microsoft-com:office:office" xmlns:r="http://schemas.openxmlformats.org/officeDocument/2006/relationships" xmlns:m="http://schemas.openxmlformats.org/officeDocument/2006/math" xmlns:v="urn:schemas-microsoft-com:vml" xmlns:wp14="http://schemas.microsoft.com/office/word/2010/wordprocessingDrawing" xmlns:wp="http://schemas.openxmlformats.org/drawingml/2006/wordprocessingDrawing" xmlns:w10="urn:schemas-microsoft-com:office:word" xmlns:w="http://schemas.openxmlformats.org/wordprocessingml/2006/main" xmlns:w14="http://schemas.microsoft.com/office/word/2010/wordml" xmlns:w15="http://schemas.microsoft.com/office/word/2012/wordml" xmlns:w16cex="http://schemas.microsoft.com/office/word/2018/wordml/cex" xmlns:w16cid="http://schemas.microsoft.com/office/word/2016/wordml/cid" xmlns:w16="http://schemas.microsoft.com/office/word/2018/wordml" xmlns:w16sdtdh="http://schemas.microsoft.com/office/word/2020/wordml/sdtdatahash" xmlns:w16se="http://schemas.microsoft.com/office/word/2015/wordml/symex" xmlns:wpg="http://schemas.microsoft.com/office/word/2010/wordprocessingGroup" xmlns:wpi="http://schemas.microsoft.com/office/word/2010/wordprocessingInk" xmlns:wne="http://schemas.microsoft.com/office/word/2006/wordml" xmlns:wps="http://schemas.microsoft.com/office/word/2010/wordprocessingShape" mc:Ignorable="w14 w15 w16se w16cid w16 w16cex w16sdtdh wp14">
+  <w:endnote w:type="separator" w:id="-1">
+    <w:p>
+      <w:pPr>
+        <w:spacing w:after="0" w:line="240" w:lineRule="auto"/>
+      </w:pPr>
+      <w:r>
+        <w:separator/>
+      </w:r>
+    </w:p>
+  </w:endnote>
+  <w:endnote w:type="continuationSeparator" w:id="0">
+    <w:p>
+      <w:pPr>
+        <w:spacing w:after="0" w:line="240" w:lineRule="auto"/>
+      </w:pPr>
+      <w:r>
+        <w:continuationSeparator/>
+      </w:r>
+    </w:p>
+  </w:endnote>
+</w:endnotes>
 </file>
 
 <file path=word/footer1.xml><?xml version="1.0" encoding="utf-8"?>
@@ -1446,6 +1668,31 @@
     </w:r>
   </w:p>
 </w:ftr>
+</file>
+
+<file path=word/footnotes.xml><?xml version="1.0" encoding="utf-8"?>
+<w:footnotes xmlns:wpc="http://schemas.microsoft.com/office/word/2010/wordprocessingCanvas" xmlns:cx="http://schemas.microsoft.com/office/drawing/2014/chartex" xmlns:cx1="http://schemas.microsoft.com/office/drawing/2015/9/8/chartex" xmlns:cx2="http://schemas.microsoft.com/office/drawing/2015/10/21/chartex" xmlns:cx3="http://schemas.microsoft.com/office/drawing/2016/5/9/chartex" xmlns:cx4="http://schemas.microsoft.com/office/drawing/2016/5/10/chartex" xmlns:cx5="http://schemas.microsoft.com/office/drawing/2016/5/11/chartex" xmlns:cx6="http://schemas.microsoft.com/office/drawing/2016/5/12/chartex" xmlns:cx7="http://schemas.microsoft.com/office/drawing/2016/5/13/chartex" xmlns:cx8="http://schemas.microsoft.com/office/drawing/2016/5/14/chartex" xmlns:mc="http://schemas.openxmlformats.org/markup-compatibility/2006" xmlns:aink="http://schemas.microsoft.com/office/drawing/2016/ink" xmlns:am3d="http://schemas.microsoft.com/office/drawing/2017/model3d" xmlns:o="urn:schemas-microsoft-com:office:office" xmlns:r="http://schemas.openxmlformats.org/officeDocument/2006/relationships" xmlns:m="http://schemas.openxmlformats.org/officeDocument/2006/math" xmlns:v="urn:schemas-microsoft-com:vml" xmlns:wp14="http://schemas.microsoft.com/office/word/2010/wordprocessingDrawing" xmlns:wp="http://schemas.openxmlformats.org/drawingml/2006/wordprocessingDrawing" xmlns:w10="urn:schemas-microsoft-com:office:word" xmlns:w="http://schemas.openxmlformats.org/wordprocessingml/2006/main" xmlns:w14="http://schemas.microsoft.com/office/word/2010/wordml" xmlns:w15="http://schemas.microsoft.com/office/word/2012/wordml" xmlns:w16cex="http://schemas.microsoft.com/office/word/2018/wordml/cex" xmlns:w16cid="http://schemas.microsoft.com/office/word/2016/wordml/cid" xmlns:w16="http://schemas.microsoft.com/office/word/2018/wordml" xmlns:w16sdtdh="http://schemas.microsoft.com/office/word/2020/wordml/sdtdatahash" xmlns:w16se="http://schemas.microsoft.com/office/word/2015/wordml/symex" xmlns:wpg="http://schemas.microsoft.com/office/word/2010/wordprocessingGroup" xmlns:wpi="http://schemas.microsoft.com/office/word/2010/wordprocessingInk" xmlns:wne="http://schemas.microsoft.com/office/word/2006/wordml" xmlns:wps="http://schemas.microsoft.com/office/word/2010/wordprocessingShape" mc:Ignorable="w14 w15 w16se w16cid w16 w16cex w16sdtdh wp14">
+  <w:footnote w:type="separator" w:id="-1">
+    <w:p>
+      <w:pPr>
+        <w:spacing w:after="0" w:line="240" w:lineRule="auto"/>
+      </w:pPr>
+      <w:r>
+        <w:separator/>
+      </w:r>
+    </w:p>
+  </w:footnote>
+  <w:footnote w:type="continuationSeparator" w:id="0">
+    <w:p>
+      <w:pPr>
+        <w:spacing w:after="0" w:line="240" w:lineRule="auto"/>
+      </w:pPr>
+      <w:r>
+        <w:continuationSeparator/>
+      </w:r>
+    </w:p>
+  </w:footnote>
+</w:footnotes>
 </file>
 
 <file path=word/numbering.xml><?xml version="1.0" encoding="utf-8"?>
@@ -2508,6 +2755,25 @@
       <w:szCs w:val="40"/>
     </w:rPr>
   </w:style>
+  <w:style w:type="table" w:styleId="Tablaconcuadrcula">
+    <w:name w:val="Table Grid"/>
+    <w:basedOn w:val="Tablanormal"/>
+    <w:uiPriority w:val="39"/>
+    <w:rsid w:val="00043875"/>
+    <w:pPr>
+      <w:spacing w:after="0" w:line="240" w:lineRule="auto"/>
+    </w:pPr>
+    <w:tblPr>
+      <w:tblBorders>
+        <w:top w:val="single" w:sz="4" w:space="0" w:color="auto"/>
+        <w:left w:val="single" w:sz="4" w:space="0" w:color="auto"/>
+        <w:bottom w:val="single" w:sz="4" w:space="0" w:color="auto"/>
+        <w:right w:val="single" w:sz="4" w:space="0" w:color="auto"/>
+        <w:insideH w:val="single" w:sz="4" w:space="0" w:color="auto"/>
+        <w:insideV w:val="single" w:sz="4" w:space="0" w:color="auto"/>
+      </w:tblBorders>
+    </w:tblPr>
+  </w:style>
 </w:styles>
 </file>
 

</xml_diff>